<commit_message>
jira spring 6 update
</commit_message>
<xml_diff>
--- a/jira spring 6 task.docx
+++ b/jira spring 6 task.docx
@@ -255,118 +255,30 @@
         <w:t>Display available class times for students if multiple sessions exist.</w:t>
       </w:r>
     </w:p>
-    <w:p>
-      <w:pPr>
-        <w:tabs>
-          <w:tab w:val="left" w:pos="3259"/>
-        </w:tabs>
-      </w:pPr>
-    </w:p>
-    <w:p>
-      <w:pPr>
-        <w:tabs>
-          <w:tab w:val="left" w:pos="3259"/>
-        </w:tabs>
-      </w:pPr>
-    </w:p>
-    <w:p>
-      <w:pPr>
-        <w:tabs>
-          <w:tab w:val="left" w:pos="3259"/>
-        </w:tabs>
-      </w:pPr>
-    </w:p>
-    <w:p>
-      <w:pPr>
-        <w:tabs>
-          <w:tab w:val="left" w:pos="3259"/>
-        </w:tabs>
-      </w:pPr>
-    </w:p>
-    <w:p>
-      <w:pPr>
-        <w:tabs>
-          <w:tab w:val="left" w:pos="3259"/>
-        </w:tabs>
-      </w:pPr>
-    </w:p>
-    <w:p>
-      <w:pPr>
-        <w:tabs>
-          <w:tab w:val="left" w:pos="3259"/>
-        </w:tabs>
-      </w:pPr>
-    </w:p>
-    <w:p>
-      <w:pPr>
-        <w:tabs>
-          <w:tab w:val="left" w:pos="3259"/>
-        </w:tabs>
-      </w:pPr>
-    </w:p>
-    <w:p>
-      <w:pPr>
-        <w:tabs>
-          <w:tab w:val="left" w:pos="3259"/>
-        </w:tabs>
-      </w:pPr>
-    </w:p>
-    <w:p>
-      <w:pPr>
-        <w:tabs>
-          <w:tab w:val="left" w:pos="3259"/>
-        </w:tabs>
-      </w:pPr>
-    </w:p>
-    <w:p>
-      <w:pPr>
-        <w:tabs>
-          <w:tab w:val="left" w:pos="3259"/>
-        </w:tabs>
-      </w:pPr>
-    </w:p>
-    <w:p>
-      <w:pPr>
-        <w:tabs>
-          <w:tab w:val="left" w:pos="3259"/>
-        </w:tabs>
-      </w:pPr>
-    </w:p>
-    <w:p>
-      <w:pPr>
-        <w:tabs>
-          <w:tab w:val="left" w:pos="3259"/>
-        </w:tabs>
-      </w:pPr>
-    </w:p>
-    <w:p>
-      <w:pPr>
-        <w:tabs>
-          <w:tab w:val="left" w:pos="3259"/>
-        </w:tabs>
-      </w:pPr>
-    </w:p>
-    <w:p>
-      <w:pPr>
-        <w:tabs>
-          <w:tab w:val="left" w:pos="3259"/>
-        </w:tabs>
-      </w:pPr>
-    </w:p>
-    <w:p>
-      <w:pPr>
-        <w:tabs>
-          <w:tab w:val="left" w:pos="3259"/>
-        </w:tabs>
-      </w:pPr>
-    </w:p>
-    <w:p>
-      <w:pPr>
-        <w:tabs>
-          <w:tab w:val="left" w:pos="3259"/>
-        </w:tabs>
-      </w:pPr>
-    </w:p>
+    <w:p/>
+    <w:p/>
+    <w:p/>
+    <w:p/>
+    <w:p/>
+    <w:p/>
+    <w:p/>
+    <w:p/>
+    <w:p/>
+    <w:p/>
+    <w:p/>
+    <w:p/>
+    <w:p/>
+    <w:p/>
+    <w:p/>
+    <w:p/>
+    <w:p/>
+    <w:p/>
+    <w:p/>
+    <w:p/>
+    <w:p/>
+    <w:p/>
+    <w:p/>
+    <w:p/>
     <w:p>
       <w:pPr>
         <w:spacing w:before="100" w:beforeAutospacing="1" w:after="100" w:afterAutospacing="1" w:line="240" w:lineRule="auto"/>
@@ -382,7 +294,6 @@
           <w:sz w:val="24"/>
           <w:szCs w:val="24"/>
         </w:rPr>
-        <w:lastRenderedPageBreak/>
         <w:t xml:space="preserve">To implement </w:t>
       </w:r>
       <w:r>
@@ -635,15 +546,10 @@
           <w:sz w:val="24"/>
           <w:szCs w:val="24"/>
         </w:rPr>
-        <w:t xml:space="preserve"> Example</w:t>
-      </w:r>
-    </w:p>
-    <w:p>
-      <w:pPr>
-        <w:tabs>
-          <w:tab w:val="left" w:pos="3259"/>
-        </w:tabs>
-      </w:pPr>
+        <w:t xml:space="preserve"> Example:</w:t>
+      </w:r>
+    </w:p>
+    <w:p>
       <w:proofErr w:type="spellStart"/>
       <w:proofErr w:type="gramStart"/>
       <w:r>
@@ -664,11 +570,6 @@
       </w:r>
     </w:p>
     <w:p>
-      <w:pPr>
-        <w:tabs>
-          <w:tab w:val="left" w:pos="3259"/>
-        </w:tabs>
-      </w:pPr>
       <w:r>
         <w:t xml:space="preserve">    @State private </w:t>
       </w:r>
@@ -690,11 +591,6 @@
       </w:r>
     </w:p>
     <w:p>
-      <w:pPr>
-        <w:tabs>
-          <w:tab w:val="left" w:pos="3259"/>
-        </w:tabs>
-      </w:pPr>
       <w:r>
         <w:t xml:space="preserve">    @State private </w:t>
       </w:r>
@@ -716,21 +612,11 @@
       </w:r>
     </w:p>
     <w:p>
-      <w:pPr>
-        <w:tabs>
-          <w:tab w:val="left" w:pos="3259"/>
-        </w:tabs>
-      </w:pPr>
       <w:r>
         <w:t xml:space="preserve">    </w:t>
       </w:r>
     </w:p>
     <w:p>
-      <w:pPr>
-        <w:tabs>
-          <w:tab w:val="left" w:pos="3259"/>
-        </w:tabs>
-      </w:pPr>
       <w:r>
         <w:t xml:space="preserve">    </w:t>
       </w:r>
@@ -752,21 +638,11 @@
       </w:r>
     </w:p>
     <w:p>
-      <w:pPr>
-        <w:tabs>
-          <w:tab w:val="left" w:pos="3259"/>
-        </w:tabs>
-      </w:pPr>
       <w:r>
         <w:t xml:space="preserve">    </w:t>
       </w:r>
     </w:p>
     <w:p>
-      <w:pPr>
-        <w:tabs>
-          <w:tab w:val="left" w:pos="3259"/>
-        </w:tabs>
-      </w:pPr>
       <w:r>
         <w:t xml:space="preserve">    </w:t>
       </w:r>
@@ -782,21 +658,11 @@
       </w:r>
     </w:p>
     <w:p>
-      <w:pPr>
-        <w:tabs>
-          <w:tab w:val="left" w:pos="3259"/>
-        </w:tabs>
-      </w:pPr>
       <w:r>
         <w:t xml:space="preserve">        Form {</w:t>
       </w:r>
     </w:p>
     <w:p>
-      <w:pPr>
-        <w:tabs>
-          <w:tab w:val="left" w:pos="3259"/>
-        </w:tabs>
-      </w:pPr>
       <w:r>
         <w:t xml:space="preserve">            </w:t>
       </w:r>
@@ -823,21 +689,11 @@
       </w:r>
     </w:p>
     <w:p>
-      <w:pPr>
-        <w:tabs>
-          <w:tab w:val="left" w:pos="3259"/>
-        </w:tabs>
-      </w:pPr>
       <w:r>
         <w:t xml:space="preserve">            </w:t>
       </w:r>
     </w:p>
     <w:p>
-      <w:pPr>
-        <w:tabs>
-          <w:tab w:val="left" w:pos="3259"/>
-        </w:tabs>
-      </w:pPr>
       <w:r>
         <w:t xml:space="preserve">            </w:t>
       </w:r>
@@ -859,12 +715,8 @@
       </w:r>
     </w:p>
     <w:p>
-      <w:pPr>
-        <w:tabs>
-          <w:tab w:val="left" w:pos="3259"/>
-        </w:tabs>
-      </w:pPr>
-      <w:r>
+      <w:r>
+        <w:lastRenderedPageBreak/>
         <w:t xml:space="preserve">                </w:t>
       </w:r>
       <w:proofErr w:type="spellStart"/>
@@ -887,11 +739,6 @@
       </w:r>
     </w:p>
     <w:p>
-      <w:pPr>
-        <w:tabs>
-          <w:tab w:val="left" w:pos="3259"/>
-        </w:tabs>
-      </w:pPr>
       <w:r>
         <w:t xml:space="preserve">                    </w:t>
       </w:r>
@@ -905,41 +752,21 @@
       </w:r>
     </w:p>
     <w:p>
-      <w:pPr>
-        <w:tabs>
-          <w:tab w:val="left" w:pos="3259"/>
-        </w:tabs>
-      </w:pPr>
       <w:r>
         <w:t xml:space="preserve">                }</w:t>
       </w:r>
     </w:p>
     <w:p>
-      <w:pPr>
-        <w:tabs>
-          <w:tab w:val="left" w:pos="3259"/>
-        </w:tabs>
-      </w:pPr>
       <w:r>
         <w:t xml:space="preserve">            }</w:t>
       </w:r>
     </w:p>
     <w:p>
-      <w:pPr>
-        <w:tabs>
-          <w:tab w:val="left" w:pos="3259"/>
-        </w:tabs>
-      </w:pPr>
       <w:r>
         <w:t xml:space="preserve">        }</w:t>
       </w:r>
     </w:p>
     <w:p>
-      <w:pPr>
-        <w:tabs>
-          <w:tab w:val="left" w:pos="3259"/>
-        </w:tabs>
-      </w:pPr>
       <w:r>
         <w:t xml:space="preserve">        .</w:t>
       </w:r>
@@ -958,21 +785,11 @@
       </w:r>
     </w:p>
     <w:p>
-      <w:pPr>
-        <w:tabs>
-          <w:tab w:val="left" w:pos="3259"/>
-        </w:tabs>
-      </w:pPr>
       <w:r>
         <w:t xml:space="preserve">    }</w:t>
       </w:r>
     </w:p>
     <w:p>
-      <w:pPr>
-        <w:tabs>
-          <w:tab w:val="left" w:pos="3259"/>
-        </w:tabs>
-      </w:pPr>
       <w:r>
         <w:t>}</w:t>
       </w:r>
@@ -996,7 +813,6 @@
           <w:sz w:val="24"/>
           <w:szCs w:val="24"/>
         </w:rPr>
-        <w:lastRenderedPageBreak/>
         <w:t>This interface allows students to enter the class ID and select the time from the available options.</w:t>
       </w:r>
     </w:p>
@@ -1141,15 +957,10 @@
           <w:sz w:val="24"/>
           <w:szCs w:val="24"/>
         </w:rPr>
-        <w:t>Firebase Example (in Swift):</w:t>
-      </w:r>
-    </w:p>
-    <w:p>
-      <w:pPr>
-        <w:tabs>
-          <w:tab w:val="left" w:pos="3259"/>
-        </w:tabs>
-      </w:pPr>
+        <w:t>Firebase Example (in Swift)</w:t>
+      </w:r>
+    </w:p>
+    <w:p>
       <w:proofErr w:type="gramStart"/>
       <w:r>
         <w:t>import</w:t>
@@ -1159,19 +970,8 @@
         <w:t xml:space="preserve"> Firebase</w:t>
       </w:r>
     </w:p>
-    <w:p>
-      <w:pPr>
-        <w:tabs>
-          <w:tab w:val="left" w:pos="3259"/>
-        </w:tabs>
-      </w:pPr>
-    </w:p>
-    <w:p>
-      <w:pPr>
-        <w:tabs>
-          <w:tab w:val="left" w:pos="3259"/>
-        </w:tabs>
-      </w:pPr>
+    <w:p/>
+    <w:p>
       <w:proofErr w:type="spellStart"/>
       <w:proofErr w:type="gramStart"/>
       <w:r>
@@ -1216,11 +1016,6 @@
       </w:r>
     </w:p>
     <w:p>
-      <w:pPr>
-        <w:tabs>
-          <w:tab w:val="left" w:pos="3259"/>
-        </w:tabs>
-      </w:pPr>
       <w:r>
         <w:t xml:space="preserve">    </w:t>
       </w:r>
@@ -1242,11 +1037,6 @@
       </w:r>
     </w:p>
     <w:p>
-      <w:pPr>
-        <w:tabs>
-          <w:tab w:val="left" w:pos="3259"/>
-        </w:tabs>
-      </w:pPr>
       <w:r>
         <w:t xml:space="preserve">    </w:t>
       </w:r>
@@ -1329,11 +1119,6 @@
       </w:r>
     </w:p>
     <w:p>
-      <w:pPr>
-        <w:tabs>
-          <w:tab w:val="left" w:pos="3259"/>
-        </w:tabs>
-      </w:pPr>
       <w:r>
         <w:t xml:space="preserve">        </w:t>
       </w:r>
@@ -1347,11 +1132,6 @@
       </w:r>
     </w:p>
     <w:p>
-      <w:pPr>
-        <w:tabs>
-          <w:tab w:val="left" w:pos="3259"/>
-        </w:tabs>
-      </w:pPr>
       <w:r>
         <w:t xml:space="preserve">            </w:t>
       </w:r>
@@ -1365,11 +1145,6 @@
       </w:r>
     </w:p>
     <w:p>
-      <w:pPr>
-        <w:tabs>
-          <w:tab w:val="left" w:pos="3259"/>
-        </w:tabs>
-      </w:pPr>
       <w:r>
         <w:t xml:space="preserve">            </w:t>
       </w:r>
@@ -1383,11 +1158,6 @@
       </w:r>
     </w:p>
     <w:p>
-      <w:pPr>
-        <w:tabs>
-          <w:tab w:val="left" w:pos="3259"/>
-        </w:tabs>
-      </w:pPr>
       <w:r>
         <w:t xml:space="preserve">        } else if snapshot</w:t>
       </w:r>
@@ -1406,11 +1176,6 @@
       </w:r>
     </w:p>
     <w:p>
-      <w:pPr>
-        <w:tabs>
-          <w:tab w:val="left" w:pos="3259"/>
-        </w:tabs>
-      </w:pPr>
       <w:r>
         <w:t xml:space="preserve">            </w:t>
       </w:r>
@@ -1424,12 +1189,8 @@
       </w:r>
     </w:p>
     <w:p>
-      <w:pPr>
-        <w:tabs>
-          <w:tab w:val="left" w:pos="3259"/>
-        </w:tabs>
-      </w:pPr>
-      <w:r>
+      <w:r>
+        <w:lastRenderedPageBreak/>
         <w:t xml:space="preserve">            </w:t>
       </w:r>
       <w:proofErr w:type="gramStart"/>
@@ -1442,21 +1203,11 @@
       </w:r>
     </w:p>
     <w:p>
-      <w:pPr>
-        <w:tabs>
-          <w:tab w:val="left" w:pos="3259"/>
-        </w:tabs>
-      </w:pPr>
       <w:r>
         <w:t xml:space="preserve">        } else {</w:t>
       </w:r>
     </w:p>
     <w:p>
-      <w:pPr>
-        <w:tabs>
-          <w:tab w:val="left" w:pos="3259"/>
-        </w:tabs>
-      </w:pPr>
       <w:r>
         <w:t xml:space="preserve">            </w:t>
       </w:r>
@@ -1470,11 +1221,6 @@
       </w:r>
     </w:p>
     <w:p>
-      <w:pPr>
-        <w:tabs>
-          <w:tab w:val="left" w:pos="3259"/>
-        </w:tabs>
-      </w:pPr>
       <w:r>
         <w:t xml:space="preserve">            </w:t>
       </w:r>
@@ -1488,31 +1234,16 @@
       </w:r>
     </w:p>
     <w:p>
-      <w:pPr>
-        <w:tabs>
-          <w:tab w:val="left" w:pos="3259"/>
-        </w:tabs>
-      </w:pPr>
       <w:r>
         <w:t xml:space="preserve">        }</w:t>
       </w:r>
     </w:p>
     <w:p>
-      <w:pPr>
-        <w:tabs>
-          <w:tab w:val="left" w:pos="3259"/>
-        </w:tabs>
-      </w:pPr>
       <w:r>
         <w:t xml:space="preserve">    }</w:t>
       </w:r>
     </w:p>
     <w:p>
-      <w:pPr>
-        <w:tabs>
-          <w:tab w:val="left" w:pos="3259"/>
-        </w:tabs>
-      </w:pPr>
       <w:r>
         <w:t>}</w:t>
       </w:r>
@@ -1577,7 +1308,6 @@
           <w:sz w:val="27"/>
           <w:szCs w:val="27"/>
         </w:rPr>
-        <w:lastRenderedPageBreak/>
         <w:t>3. Handle Registration for Classes with Multiple Times</w:t>
       </w:r>
     </w:p>
@@ -1840,38 +1570,7 @@
         <w:t xml:space="preserve"> will create the interface for students to input class IDs and select times.</w:t>
       </w:r>
     </w:p>
-    <w:p>
-      <w:pPr>
-        <w:spacing w:after="0" w:line="240" w:lineRule="auto"/>
-        <w:rPr>
-          <w:rFonts w:ascii="Times New Roman" w:eastAsia="Times New Roman" w:hAnsi="Times New Roman" w:cs="Times New Roman"/>
-          <w:sz w:val="24"/>
-          <w:szCs w:val="24"/>
-        </w:rPr>
-      </w:pPr>
-      <w:r>
-        <w:rPr>
-          <w:rFonts w:ascii="Times New Roman" w:eastAsia="Times New Roman" w:hAnsi="Times New Roman" w:cs="Times New Roman"/>
-          <w:sz w:val="24"/>
-          <w:szCs w:val="24"/>
-        </w:rPr>
-        <w:t>4o</w:t>
-      </w:r>
-    </w:p>
-    <w:p>
-      <w:pPr>
-        <w:tabs>
-          <w:tab w:val="left" w:pos="3259"/>
-        </w:tabs>
-      </w:pPr>
-    </w:p>
-    <w:p>
-      <w:pPr>
-        <w:tabs>
-          <w:tab w:val="left" w:pos="3259"/>
-        </w:tabs>
-      </w:pPr>
-    </w:p>
+    <w:p/>
     <w:sectPr>
       <w:pgSz w:w="12240" w:h="15840"/>
       <w:pgMar w:top="1440" w:right="1440" w:bottom="1440" w:left="1440" w:header="720" w:footer="720" w:gutter="0"/>
@@ -1885,9 +1584,9 @@
 <file path=word/numbering.xml><?xml version="1.0" encoding="utf-8"?>
 <w:numbering xmlns:ve="http://schemas.openxmlformats.org/markup-compatibility/2006" xmlns:o="urn:schemas-microsoft-com:office:office" xmlns:r="http://schemas.openxmlformats.org/officeDocument/2006/relationships" xmlns:m="http://schemas.openxmlformats.org/officeDocument/2006/math" xmlns:v="urn:schemas-microsoft-com:vml" xmlns:wp="http://schemas.openxmlformats.org/drawingml/2006/wordprocessingDrawing" xmlns:w10="urn:schemas-microsoft-com:office:word" xmlns:w="http://schemas.openxmlformats.org/wordprocessingml/2006/main" xmlns:wne="http://schemas.microsoft.com/office/word/2006/wordml">
   <w:abstractNum w:abstractNumId="0">
-    <w:nsid w:val="17B35E51"/>
+    <w:nsid w:val="0B3179A7"/>
     <w:multiLevelType w:val="multilevel"/>
-    <w:tmpl w:val="2E1C392E"/>
+    <w:tmpl w:val="8C82D340"/>
     <w:lvl w:ilvl="0">
       <w:start w:val="1"/>
       <w:numFmt w:val="bullet"/>
@@ -2034,9 +1733,9 @@
     </w:lvl>
   </w:abstractNum>
   <w:abstractNum w:abstractNumId="1">
-    <w:nsid w:val="3BA44215"/>
+    <w:nsid w:val="1F786425"/>
     <w:multiLevelType w:val="multilevel"/>
-    <w:tmpl w:val="CB92144C"/>
+    <w:tmpl w:val="7390F45E"/>
     <w:lvl w:ilvl="0">
       <w:start w:val="1"/>
       <w:numFmt w:val="bullet"/>
@@ -2183,9 +1882,9 @@
     </w:lvl>
   </w:abstractNum>
   <w:abstractNum w:abstractNumId="2">
-    <w:nsid w:val="3CD201EB"/>
+    <w:nsid w:val="35523D45"/>
     <w:multiLevelType w:val="multilevel"/>
-    <w:tmpl w:val="952A15D6"/>
+    <w:tmpl w:val="98A6AE9A"/>
     <w:lvl w:ilvl="0">
       <w:start w:val="1"/>
       <w:numFmt w:val="bullet"/>
@@ -2332,9 +2031,9 @@
     </w:lvl>
   </w:abstractNum>
   <w:abstractNum w:abstractNumId="3">
-    <w:nsid w:val="497E367E"/>
+    <w:nsid w:val="586E39B0"/>
     <w:multiLevelType w:val="multilevel"/>
-    <w:tmpl w:val="70E23252"/>
+    <w:tmpl w:val="B7749186"/>
     <w:lvl w:ilvl="0">
       <w:start w:val="1"/>
       <w:numFmt w:val="bullet"/>
@@ -2481,9 +2180,9 @@
     </w:lvl>
   </w:abstractNum>
   <w:abstractNum w:abstractNumId="4">
-    <w:nsid w:val="55944C04"/>
+    <w:nsid w:val="5E314555"/>
     <w:multiLevelType w:val="multilevel"/>
-    <w:tmpl w:val="E00CD40C"/>
+    <w:tmpl w:val="08CCD422"/>
     <w:lvl w:ilvl="0">
       <w:start w:val="1"/>
       <w:numFmt w:val="bullet"/>
@@ -2630,9 +2329,9 @@
     </w:lvl>
   </w:abstractNum>
   <w:abstractNum w:abstractNumId="5">
-    <w:nsid w:val="72EE60D4"/>
+    <w:nsid w:val="6B306E99"/>
     <w:multiLevelType w:val="multilevel"/>
-    <w:tmpl w:val="DAB86EC4"/>
+    <w:tmpl w:val="55E47CFE"/>
     <w:lvl w:ilvl="0">
       <w:start w:val="1"/>
       <w:numFmt w:val="bullet"/>
@@ -2899,10 +2598,10 @@
     <w:abstractNumId w:val="6"/>
   </w:num>
   <w:num w:numId="2">
-    <w:abstractNumId w:val="3"/>
+    <w:abstractNumId w:val="2"/>
   </w:num>
   <w:num w:numId="3">
-    <w:abstractNumId w:val="1"/>
+    <w:abstractNumId w:val="0"/>
   </w:num>
   <w:num w:numId="4">
     <w:abstractNumId w:val="5"/>
@@ -2911,10 +2610,10 @@
     <w:abstractNumId w:val="4"/>
   </w:num>
   <w:num w:numId="6">
-    <w:abstractNumId w:val="2"/>
+    <w:abstractNumId w:val="3"/>
   </w:num>
   <w:num w:numId="7">
-    <w:abstractNumId w:val="0"/>
+    <w:abstractNumId w:val="1"/>
   </w:num>
 </w:numbering>
 </file>
@@ -3174,17 +2873,12 @@
     <w:uiPriority w:val="99"/>
     <w:semiHidden/>
     <w:unhideWhenUsed/>
-    <w:rsid w:val="0030215B"/>
+    <w:rsid w:val="00C62FFC"/>
     <w:rPr>
       <w:rFonts w:ascii="Courier New" w:eastAsia="Times New Roman" w:hAnsi="Courier New" w:cs="Courier New"/>
       <w:sz w:val="20"/>
       <w:szCs w:val="20"/>
     </w:rPr>
-  </w:style>
-  <w:style w:type="character" w:customStyle="1" w:styleId="overflow-hidden">
-    <w:name w:val="overflow-hidden"/>
-    <w:basedOn w:val="DefaultParagraphFont"/>
-    <w:rsid w:val="0030215B"/>
   </w:style>
 </w:styles>
 </file>

</xml_diff>